<commit_message>
prueba para cerrar issue desde pull request
</commit_message>
<xml_diff>
--- a/Dissertation/tfg-fpga-stabilized-drone-eloy-navarro-2018.docx
+++ b/Dissertation/tfg-fpga-stabilized-drone-eloy-navarro-2018.docx
@@ -60,8 +60,6 @@
       <w:r>
         <w:t>rones</w:t>
       </w:r>
-      <w:bookmarkStart w:id="0" w:name="_GoBack"/>
-      <w:bookmarkEnd w:id="0"/>
     </w:p>
     <w:p>
       <w:pPr>
@@ -390,6 +388,8 @@
       <w:r>
         <w:t>Parámetros reconfigurables</w:t>
       </w:r>
+      <w:bookmarkStart w:id="0" w:name="_GoBack"/>
+      <w:bookmarkEnd w:id="0"/>
     </w:p>
     <w:p>
       <w:pPr>
@@ -415,7 +415,35 @@
         <w:rPr>
           <w:color w:val="FF0000"/>
         </w:rPr>
-        <w:t>Requisitos de tipo especificación</w:t>
+        <w:t>Requisitos</w:t>
+      </w:r>
+    </w:p>
+    <w:p>
+      <w:pPr>
+        <w:pStyle w:val="Heading2"/>
+        <w:numPr>
+          <w:ilvl w:val="0"/>
+          <w:numId w:val="0"/>
+        </w:numPr>
+        <w:ind w:left="792"/>
+      </w:pPr>
+      <w:r>
+        <w:rPr>
+          <w:color w:val="FF0000"/>
+        </w:rPr>
+        <w:t>D</w:t>
+      </w:r>
+      <w:r>
+        <w:rPr>
+          <w:color w:val="FF0000"/>
+        </w:rPr>
+        <w:t>e tipo especificación</w:t>
+      </w:r>
+      <w:r>
+        <w:rPr>
+          <w:color w:val="FF0000"/>
+        </w:rPr>
+        <w:t xml:space="preserve"> de sistema</w:t>
       </w:r>
     </w:p>
     <w:p>
@@ -456,7 +484,16 @@
           <w:sz w:val="24"/>
           <w:szCs w:val="24"/>
         </w:rPr>
-        <w:t>y feedback vía mail y conferencia.</w:t>
+        <w:t xml:space="preserve">y feedback vía </w:t>
+      </w:r>
+      <w:r>
+        <w:rPr>
+          <w:rFonts w:ascii="Calibri" w:hAnsi="Calibri" w:cs="Calibri"/>
+          <w:sz w:val="24"/>
+          <w:szCs w:val="24"/>
+        </w:rPr>
+        <w:lastRenderedPageBreak/>
+        <w:t>mail y conferencia.</w:t>
       </w:r>
     </w:p>
     <w:p>
@@ -464,7 +501,6 @@
         <w:pStyle w:val="Heading2"/>
       </w:pPr>
       <w:r>
-        <w:lastRenderedPageBreak/>
         <w:t xml:space="preserve">Plan </w:t>
       </w:r>
       <w:r>
@@ -876,6 +912,7 @@
         <w:pStyle w:val="Heading3"/>
       </w:pPr>
       <w:r>
+        <w:lastRenderedPageBreak/>
         <w:t>Interfaces</w:t>
       </w:r>
       <w:r>
@@ -887,7 +924,6 @@
         <w:pStyle w:val="Heading4"/>
       </w:pPr>
       <w:r>
-        <w:lastRenderedPageBreak/>
         <w:t>Radio</w:t>
       </w:r>
       <w:r>

</xml_diff>